<commit_message>
add some commands to the file Command-Teminal-Linux-Update.docx
</commit_message>
<xml_diff>
--- a/Linux/COMMAND TERMINAL LINUX UPDATE.docx
+++ b/Linux/COMMAND TERMINAL LINUX UPDATE.docx
@@ -150,6 +150,7 @@
         <w:pageBreakBefore w:val="0"/>
         <w:widowControl/>
         <w:numPr>
+          <w:ilvl w:val="0"/>
           <w:numId w:val="0"/>
         </w:numPr>
         <w:kinsoku/>
@@ -229,6 +230,7 @@
         <w:pageBreakBefore w:val="0"/>
         <w:widowControl/>
         <w:numPr>
+          <w:ilvl w:val="0"/>
           <w:numId w:val="0"/>
         </w:numPr>
         <w:kinsoku/>
@@ -519,6 +521,7 @@
         <w:pageBreakBefore w:val="0"/>
         <w:widowControl/>
         <w:numPr>
+          <w:ilvl w:val="0"/>
           <w:numId w:val="0"/>
         </w:numPr>
         <w:kinsoku/>
@@ -817,8 +820,6 @@
         </w:rPr>
         <w:t>-b 4096 : Parameter ini menentukan panjang kunci dalam bit. Panjang kunci yang lebih panjang umumnya lebih aman, tetapi juga membutuhkan lebih banyak waktu untuk dibuat dan diproses. Dalam hal ini, panjang kunci adalah 4096 bit, yang merupakan nilai yang direkomendasikan untuk keamanan yang optimal.</w:t>
       </w:r>
-      <w:bookmarkStart w:id="0" w:name="_GoBack"/>
-      <w:bookmarkEnd w:id="0"/>
     </w:p>
     <w:p>
       <w:pPr>
@@ -4525,10 +4526,386 @@
         <w:t>hcitool scan : untuk mencari perangkat bluetooth disekitar anda</w:t>
       </w:r>
     </w:p>
+    <w:p>
+      <w:pPr>
+        <w:keepNext w:val="0"/>
+        <w:keepLines w:val="0"/>
+        <w:pageBreakBefore w:val="0"/>
+        <w:widowControl/>
+        <w:numPr>
+          <w:ilvl w:val="0"/>
+          <w:numId w:val="1"/>
+        </w:numPr>
+        <w:tabs>
+          <w:tab w:val="clear" w:pos="425"/>
+        </w:tabs>
+        <w:kinsoku/>
+        <w:wordWrap/>
+        <w:overflowPunct/>
+        <w:topLinePunct w:val="0"/>
+        <w:autoSpaceDE/>
+        <w:autoSpaceDN/>
+        <w:bidi w:val="0"/>
+        <w:adjustRightInd w:val="0"/>
+        <w:snapToGrid/>
+        <w:spacing w:line="360" w:lineRule="auto"/>
+        <w:ind w:left="425" w:leftChars="0" w:hanging="425" w:firstLineChars="0"/>
+        <w:jc w:val="both"/>
+        <w:textAlignment w:val="auto"/>
+        <w:rPr>
+          <w:rFonts w:hint="default" w:ascii="Times New Roman" w:hAnsi="Times New Roman" w:cs="Times New Roman"/>
+          <w:sz w:val="24"/>
+          <w:szCs w:val="24"/>
+          <w:lang w:val="en-US"/>
+        </w:rPr>
+      </w:pPr>
+      <w:r>
+        <w:rPr>
+          <w:rFonts w:hint="default" w:ascii="Times New Roman" w:hAnsi="Times New Roman" w:cs="Times New Roman"/>
+          <w:sz w:val="24"/>
+          <w:szCs w:val="24"/>
+          <w:lang w:val="en-US"/>
+        </w:rPr>
+        <w:t>systemctl restart bluetooth : digunakan untuk merestart layanan Bluetooth pada sistem Linux.</w:t>
+      </w:r>
+      <w:bookmarkStart w:id="0" w:name="_GoBack"/>
+      <w:bookmarkEnd w:id="0"/>
+    </w:p>
+    <w:p>
+      <w:pPr>
+        <w:keepNext w:val="0"/>
+        <w:keepLines w:val="0"/>
+        <w:pageBreakBefore w:val="0"/>
+        <w:widowControl/>
+        <w:numPr>
+          <w:ilvl w:val="0"/>
+          <w:numId w:val="1"/>
+        </w:numPr>
+        <w:tabs>
+          <w:tab w:val="clear" w:pos="425"/>
+        </w:tabs>
+        <w:kinsoku/>
+        <w:wordWrap/>
+        <w:overflowPunct/>
+        <w:topLinePunct w:val="0"/>
+        <w:autoSpaceDE/>
+        <w:autoSpaceDN/>
+        <w:bidi w:val="0"/>
+        <w:adjustRightInd w:val="0"/>
+        <w:snapToGrid/>
+        <w:spacing w:line="360" w:lineRule="auto"/>
+        <w:ind w:left="425" w:leftChars="0" w:hanging="425" w:firstLineChars="0"/>
+        <w:jc w:val="both"/>
+        <w:textAlignment w:val="auto"/>
+        <w:rPr>
+          <w:rFonts w:hint="default" w:ascii="Times New Roman" w:hAnsi="Times New Roman" w:cs="Times New Roman"/>
+          <w:sz w:val="24"/>
+          <w:szCs w:val="24"/>
+          <w:lang w:val="en-US"/>
+        </w:rPr>
+      </w:pPr>
+      <w:r>
+        <w:rPr>
+          <w:rFonts w:hint="default" w:ascii="Times New Roman" w:hAnsi="Times New Roman" w:cs="Times New Roman"/>
+          <w:sz w:val="24"/>
+          <w:szCs w:val="24"/>
+          <w:lang w:val="en-US"/>
+        </w:rPr>
+        <w:t>sudo systemctl restart bluetooth; blueman-applet : digunakan untuk merestart layanan Bluetooth dan meluncurkan aplikasi Blueman applet, yang memungkinkan Anda untuk mengelola Bluetooth di Linux dengan mudah menggunakan GUI.</w:t>
+      </w:r>
+    </w:p>
+    <w:p>
+      <w:pPr>
+        <w:keepNext w:val="0"/>
+        <w:keepLines w:val="0"/>
+        <w:pageBreakBefore w:val="0"/>
+        <w:widowControl/>
+        <w:numPr>
+          <w:ilvl w:val="0"/>
+          <w:numId w:val="1"/>
+        </w:numPr>
+        <w:tabs>
+          <w:tab w:val="clear" w:pos="425"/>
+        </w:tabs>
+        <w:kinsoku/>
+        <w:wordWrap/>
+        <w:overflowPunct/>
+        <w:topLinePunct w:val="0"/>
+        <w:autoSpaceDE/>
+        <w:autoSpaceDN/>
+        <w:bidi w:val="0"/>
+        <w:adjustRightInd w:val="0"/>
+        <w:snapToGrid/>
+        <w:spacing w:line="360" w:lineRule="auto"/>
+        <w:ind w:left="425" w:leftChars="0" w:hanging="425" w:firstLineChars="0"/>
+        <w:jc w:val="both"/>
+        <w:textAlignment w:val="auto"/>
+        <w:rPr>
+          <w:rFonts w:hint="default" w:ascii="Times New Roman" w:hAnsi="Times New Roman" w:cs="Times New Roman"/>
+          <w:sz w:val="24"/>
+          <w:szCs w:val="24"/>
+          <w:lang w:val="en-US"/>
+        </w:rPr>
+      </w:pPr>
+      <w:r>
+        <w:rPr>
+          <w:rFonts w:hint="default" w:ascii="Times New Roman" w:hAnsi="Times New Roman" w:cs="Times New Roman"/>
+          <w:sz w:val="24"/>
+          <w:szCs w:val="24"/>
+          <w:lang w:val="en-US"/>
+        </w:rPr>
+        <w:t>Rfkill list : untuk menampilkan status radio frequency (RF) kill switch pada sistem Linux. RF kill switch adalah perangkat keras atau perangkat lunak yang dapat mematikan semua atau beberapa perangkat RF di komputer, seperti Wi-Fi, Bluetooth, dan kartu jaringan seluler. Perintah rfkill list akan menampilkan daftar semua perangkat RF kill switch yang tersedia di sistem, beserta statusnya. Status yang mungkin ditampilkan adalah:</w:t>
+      </w:r>
+    </w:p>
+    <w:p>
+      <w:pPr>
+        <w:keepNext w:val="0"/>
+        <w:keepLines w:val="0"/>
+        <w:pageBreakBefore w:val="0"/>
+        <w:widowControl/>
+        <w:numPr>
+          <w:numId w:val="0"/>
+        </w:numPr>
+        <w:kinsoku/>
+        <w:wordWrap/>
+        <w:overflowPunct/>
+        <w:topLinePunct w:val="0"/>
+        <w:autoSpaceDE/>
+        <w:autoSpaceDN/>
+        <w:bidi w:val="0"/>
+        <w:adjustRightInd w:val="0"/>
+        <w:snapToGrid/>
+        <w:spacing w:line="360" w:lineRule="auto"/>
+        <w:ind w:leftChars="0"/>
+        <w:jc w:val="both"/>
+        <w:textAlignment w:val="auto"/>
+        <w:rPr>
+          <w:rFonts w:hint="default" w:ascii="Times New Roman" w:hAnsi="Times New Roman" w:cs="Times New Roman"/>
+          <w:sz w:val="24"/>
+          <w:szCs w:val="24"/>
+          <w:lang w:val="en-US"/>
+        </w:rPr>
+      </w:pPr>
+    </w:p>
+    <w:p>
+      <w:pPr>
+        <w:keepNext w:val="0"/>
+        <w:keepLines w:val="0"/>
+        <w:pageBreakBefore w:val="0"/>
+        <w:widowControl/>
+        <w:numPr>
+          <w:numId w:val="0"/>
+        </w:numPr>
+        <w:kinsoku/>
+        <w:wordWrap/>
+        <w:overflowPunct/>
+        <w:topLinePunct w:val="0"/>
+        <w:autoSpaceDE/>
+        <w:autoSpaceDN/>
+        <w:bidi w:val="0"/>
+        <w:adjustRightInd w:val="0"/>
+        <w:snapToGrid/>
+        <w:spacing w:line="360" w:lineRule="auto"/>
+        <w:ind w:leftChars="0"/>
+        <w:jc w:val="both"/>
+        <w:textAlignment w:val="auto"/>
+        <w:rPr>
+          <w:rFonts w:hint="default" w:ascii="Times New Roman" w:hAnsi="Times New Roman" w:cs="Times New Roman"/>
+          <w:sz w:val="24"/>
+          <w:szCs w:val="24"/>
+          <w:lang w:val="en-US"/>
+        </w:rPr>
+      </w:pPr>
+      <w:r>
+        <w:rPr>
+          <w:rFonts w:hint="default" w:ascii="Times New Roman" w:hAnsi="Times New Roman" w:cs="Times New Roman"/>
+          <w:sz w:val="24"/>
+          <w:szCs w:val="24"/>
+          <w:lang w:val="en-US"/>
+        </w:rPr>
+        <w:t>0 (hard): Perangkat RF kill switch diaktifkan oleh perangkat keras dan tidak dapat diubah oleh perangkat lunak.</w:t>
+      </w:r>
+    </w:p>
+    <w:p>
+      <w:pPr>
+        <w:keepNext w:val="0"/>
+        <w:keepLines w:val="0"/>
+        <w:pageBreakBefore w:val="0"/>
+        <w:widowControl/>
+        <w:numPr>
+          <w:numId w:val="0"/>
+        </w:numPr>
+        <w:kinsoku/>
+        <w:wordWrap/>
+        <w:overflowPunct/>
+        <w:topLinePunct w:val="0"/>
+        <w:autoSpaceDE/>
+        <w:autoSpaceDN/>
+        <w:bidi w:val="0"/>
+        <w:adjustRightInd w:val="0"/>
+        <w:snapToGrid/>
+        <w:spacing w:line="360" w:lineRule="auto"/>
+        <w:ind w:leftChars="0"/>
+        <w:jc w:val="both"/>
+        <w:textAlignment w:val="auto"/>
+        <w:rPr>
+          <w:rFonts w:hint="default" w:ascii="Times New Roman" w:hAnsi="Times New Roman" w:cs="Times New Roman"/>
+          <w:sz w:val="24"/>
+          <w:szCs w:val="24"/>
+          <w:lang w:val="en-US"/>
+        </w:rPr>
+      </w:pPr>
+      <w:r>
+        <w:rPr>
+          <w:rFonts w:hint="default" w:ascii="Times New Roman" w:hAnsi="Times New Roman" w:cs="Times New Roman"/>
+          <w:sz w:val="24"/>
+          <w:szCs w:val="24"/>
+          <w:lang w:val="en-US"/>
+        </w:rPr>
+        <w:t>1 (soft): Perangkat RF kill switch diaktifkan oleh perangkat lunak dan dapat diubah oleh perangkat lunak.</w:t>
+      </w:r>
+    </w:p>
+    <w:p>
+      <w:pPr>
+        <w:keepNext w:val="0"/>
+        <w:keepLines w:val="0"/>
+        <w:pageBreakBefore w:val="0"/>
+        <w:widowControl/>
+        <w:numPr>
+          <w:numId w:val="0"/>
+        </w:numPr>
+        <w:kinsoku/>
+        <w:wordWrap/>
+        <w:overflowPunct/>
+        <w:topLinePunct w:val="0"/>
+        <w:autoSpaceDE/>
+        <w:autoSpaceDN/>
+        <w:bidi w:val="0"/>
+        <w:adjustRightInd w:val="0"/>
+        <w:snapToGrid/>
+        <w:spacing w:line="360" w:lineRule="auto"/>
+        <w:ind w:leftChars="0"/>
+        <w:jc w:val="both"/>
+        <w:textAlignment w:val="auto"/>
+        <w:rPr>
+          <w:rFonts w:hint="default" w:ascii="Times New Roman" w:hAnsi="Times New Roman" w:cs="Times New Roman"/>
+          <w:sz w:val="24"/>
+          <w:szCs w:val="24"/>
+          <w:lang w:val="en-US"/>
+        </w:rPr>
+      </w:pPr>
+      <w:r>
+        <w:rPr>
+          <w:rFonts w:hint="default" w:ascii="Times New Roman" w:hAnsi="Times New Roman" w:cs="Times New Roman"/>
+          <w:sz w:val="24"/>
+          <w:szCs w:val="24"/>
+          <w:lang w:val="en-US"/>
+        </w:rPr>
+        <w:t>2 (off): Perangkat RF kill switch tidak diaktifkan.</w:t>
+      </w:r>
+    </w:p>
+    <w:p>
+      <w:pPr>
+        <w:keepNext w:val="0"/>
+        <w:keepLines w:val="0"/>
+        <w:pageBreakBefore w:val="0"/>
+        <w:widowControl/>
+        <w:numPr>
+          <w:numId w:val="0"/>
+        </w:numPr>
+        <w:kinsoku/>
+        <w:wordWrap/>
+        <w:overflowPunct/>
+        <w:topLinePunct w:val="0"/>
+        <w:autoSpaceDE/>
+        <w:autoSpaceDN/>
+        <w:bidi w:val="0"/>
+        <w:adjustRightInd w:val="0"/>
+        <w:snapToGrid/>
+        <w:spacing w:line="360" w:lineRule="auto"/>
+        <w:ind w:leftChars="0"/>
+        <w:jc w:val="both"/>
+        <w:textAlignment w:val="auto"/>
+        <w:rPr>
+          <w:rFonts w:hint="default" w:ascii="Times New Roman" w:hAnsi="Times New Roman" w:cs="Times New Roman"/>
+          <w:sz w:val="24"/>
+          <w:szCs w:val="24"/>
+          <w:lang w:val="en-US"/>
+        </w:rPr>
+      </w:pPr>
+    </w:p>
+    <w:p>
+      <w:pPr>
+        <w:keepNext w:val="0"/>
+        <w:keepLines w:val="0"/>
+        <w:pageBreakBefore w:val="0"/>
+        <w:widowControl/>
+        <w:numPr>
+          <w:numId w:val="0"/>
+        </w:numPr>
+        <w:kinsoku/>
+        <w:wordWrap/>
+        <w:overflowPunct/>
+        <w:topLinePunct w:val="0"/>
+        <w:autoSpaceDE/>
+        <w:autoSpaceDN/>
+        <w:bidi w:val="0"/>
+        <w:adjustRightInd w:val="0"/>
+        <w:snapToGrid/>
+        <w:spacing w:line="360" w:lineRule="auto"/>
+        <w:ind w:leftChars="0"/>
+        <w:jc w:val="both"/>
+        <w:textAlignment w:val="auto"/>
+        <w:rPr>
+          <w:rFonts w:hint="default" w:ascii="Times New Roman" w:hAnsi="Times New Roman" w:cs="Times New Roman"/>
+          <w:sz w:val="24"/>
+          <w:szCs w:val="24"/>
+          <w:lang w:val="en-US"/>
+        </w:rPr>
+      </w:pPr>
+      <w:r>
+        <w:rPr>
+          <w:rFonts w:hint="default" w:ascii="Times New Roman" w:hAnsi="Times New Roman" w:cs="Times New Roman"/>
+          <w:sz w:val="24"/>
+          <w:szCs w:val="24"/>
+          <w:lang w:val="en-US"/>
+        </w:rPr>
+        <w:t>untuk menampilkan status radio frequency (RF) kill switch pada sistem Linux. RF kill switch adalah perangkat keras atau perangkat lunak yang dapat mematikan semua atau beberapa perangkat RF di komputer, seperti Wi-Fi, Bluetooth, dan kartu jaringan seluler.</w:t>
+      </w:r>
+    </w:p>
+    <w:p>
+      <w:pPr>
+        <w:keepNext w:val="0"/>
+        <w:keepLines w:val="0"/>
+        <w:pageBreakBefore w:val="0"/>
+        <w:widowControl/>
+        <w:numPr>
+          <w:numId w:val="0"/>
+        </w:numPr>
+        <w:kinsoku/>
+        <w:wordWrap/>
+        <w:overflowPunct/>
+        <w:topLinePunct w:val="0"/>
+        <w:autoSpaceDE/>
+        <w:autoSpaceDN/>
+        <w:bidi w:val="0"/>
+        <w:adjustRightInd w:val="0"/>
+        <w:snapToGrid/>
+        <w:spacing w:line="360" w:lineRule="auto"/>
+        <w:ind w:leftChars="0"/>
+        <w:jc w:val="both"/>
+        <w:textAlignment w:val="auto"/>
+        <w:rPr>
+          <w:rFonts w:hint="default" w:ascii="Times New Roman" w:hAnsi="Times New Roman" w:cs="Times New Roman"/>
+          <w:sz w:val="24"/>
+          <w:szCs w:val="24"/>
+          <w:lang w:val="en-US"/>
+        </w:rPr>
+      </w:pPr>
+    </w:p>
     <w:sectPr>
       <w:pgSz w:w="11906" w:h="16838"/>
       <w:pgMar w:top="1701" w:right="1701" w:bottom="1701" w:left="2268" w:header="567" w:footer="567" w:gutter="0"/>
-      <w:paperSrc/>
       <w:cols w:space="0" w:num="1"/>
       <w:rtlGutter w:val="0"/>
       <w:docGrid w:linePitch="360" w:charSpace="0"/>

</xml_diff>